<commit_message>
Repositorio adecuado al entregable
</commit_message>
<xml_diff>
--- a/D05 - Hackathon/Documents/Hackathon - DEL 5 - English - Grouped - V3.docx
+++ b/D05 - Hackathon/Documents/Hackathon - DEL 5 - English - Grouped - V3.docx
@@ -679,7 +679,7 @@
           <w:color w:val="000000" w:themeColor="text1"/>
           <w:lang w:val="en-GB"/>
         </w:rPr>
-        <w:t>Proclaims will be attended by members. For every proclaim, members will have to accepted or rejected it. In the first case, a law must be attached. If rejected, a reason must be provided.</w:t>
+        <w:t>Proclaims will be attended by members. For every proclaim, members will have to accept or reject it. In the first case, a law must be attached. If rejected, a reason must be provided.</w:t>
       </w:r>
     </w:p>
     <w:p>
@@ -1759,47 +1759,7 @@
           <w:color w:val="000000" w:themeColor="text1"/>
           <w:lang w:val="en-GB"/>
         </w:rPr>
-        <w:t>Creat</w:t>
-      </w:r>
-      <w:r>
-        <w:rPr>
-          <w:rFonts w:ascii="Arial" w:hAnsi="Arial" w:cs="Arial"/>
-          <w:color w:val="000000" w:themeColor="text1"/>
-          <w:lang w:val="en-GB"/>
-        </w:rPr>
-        <w:t>e</w:t>
-      </w:r>
-      <w:r>
-        <w:rPr>
-          <w:rFonts w:ascii="Arial" w:hAnsi="Arial" w:cs="Arial"/>
-          <w:color w:val="000000" w:themeColor="text1"/>
-          <w:lang w:val="en-GB"/>
-        </w:rPr>
-        <w:t>, Updat</w:t>
-      </w:r>
-      <w:r>
-        <w:rPr>
-          <w:rFonts w:ascii="Arial" w:hAnsi="Arial" w:cs="Arial"/>
-          <w:color w:val="000000" w:themeColor="text1"/>
-          <w:lang w:val="en-GB"/>
-        </w:rPr>
-        <w:t>e</w:t>
-      </w:r>
-      <w:r>
-        <w:rPr>
-          <w:rFonts w:ascii="Arial" w:hAnsi="Arial" w:cs="Arial"/>
-          <w:color w:val="000000" w:themeColor="text1"/>
-          <w:lang w:val="en-GB"/>
-        </w:rPr>
-        <w:t>, Delet</w:t>
-      </w:r>
-      <w:r>
-        <w:rPr>
-          <w:rFonts w:ascii="Arial" w:hAnsi="Arial" w:cs="Arial"/>
-          <w:color w:val="000000" w:themeColor="text1"/>
-          <w:lang w:val="en-GB"/>
-        </w:rPr>
-        <w:t>e, List and Show</w:t>
+        <w:t>Manage</w:t>
       </w:r>
       <w:r>
         <w:rPr>
@@ -2007,6 +1967,31 @@
         </w:rPr>
         <w:t xml:space="preserve"> must be able to:</w:t>
       </w:r>
+    </w:p>
+    <w:p>
+      <w:pPr>
+        <w:pStyle w:val="Prrafodelista"/>
+        <w:numPr>
+          <w:ilvl w:val="1"/>
+          <w:numId w:val="13"/>
+        </w:numPr>
+        <w:jc w:val="both"/>
+        <w:rPr>
+          <w:rFonts w:ascii="Arial" w:hAnsi="Arial" w:cs="Arial"/>
+          <w:color w:val="000000" w:themeColor="text1"/>
+          <w:lang w:val="en-GB"/>
+        </w:rPr>
+      </w:pPr>
+      <w:r>
+        <w:rPr>
+          <w:rFonts w:ascii="Arial" w:hAnsi="Arial" w:cs="Arial"/>
+          <w:color w:val="000000" w:themeColor="text1"/>
+          <w:lang w:val="en-GB"/>
+        </w:rPr>
+        <w:t>Create, Update, Delete, List and Show his/her proclaims.</w:t>
+      </w:r>
+      <w:bookmarkStart w:id="0" w:name="_GoBack"/>
+      <w:bookmarkEnd w:id="0"/>
     </w:p>
     <w:p>
       <w:pPr>
@@ -3285,17 +3270,7 @@
           <w:color w:val="000000" w:themeColor="text1"/>
           <w:lang w:val="en-GB"/>
         </w:rPr>
-        <w:t>Photos are not required to be stored in the</w:t>
-      </w:r>
-      <w:bookmarkStart w:id="0" w:name="_GoBack"/>
-      <w:bookmarkEnd w:id="0"/>
-      <w:r>
-        <w:rPr>
-          <w:rFonts w:ascii="Arial" w:eastAsia="Arial" w:hAnsi="Arial" w:cs="Arial"/>
-          <w:color w:val="000000" w:themeColor="text1"/>
-          <w:lang w:val="en-GB"/>
-        </w:rPr>
-        <w:t xml:space="preserve"> database, but links to external systems like Pin-terest.com or Flickr.com, just to mention a couple of examples.</w:t>
+        <w:t>Photos are not required to be stored in the database, but links to external systems like Pin-terest.com or Flickr.com, just to mention a couple of examples.</w:t>
       </w:r>
     </w:p>
     <w:p>
@@ -6796,7 +6771,7 @@
       </w:pPr>
     </w:pPrDefault>
   </w:docDefaults>
-  <w:latentStyles w:defLockedState="0" w:defUIPriority="99" w:defSemiHidden="0" w:defUnhideWhenUsed="0" w:defQFormat="0" w:count="376">
+  <w:latentStyles w:defLockedState="0" w:defUIPriority="99" w:defSemiHidden="0" w:defUnhideWhenUsed="0" w:defQFormat="0" w:count="375">
     <w:lsdException w:name="Normal" w:uiPriority="0" w:qFormat="1"/>
     <w:lsdException w:name="heading 1" w:uiPriority="9" w:qFormat="1"/>
     <w:lsdException w:name="heading 2" w:semiHidden="1" w:uiPriority="9" w:unhideWhenUsed="1" w:qFormat="1"/>
@@ -6902,6 +6877,7 @@
     <w:lsdException w:name="HTML Sample" w:semiHidden="1" w:unhideWhenUsed="1"/>
     <w:lsdException w:name="HTML Typewriter" w:semiHidden="1" w:unhideWhenUsed="1"/>
     <w:lsdException w:name="HTML Variable" w:semiHidden="1" w:unhideWhenUsed="1"/>
+    <w:lsdException w:name="Normal Table" w:semiHidden="1" w:unhideWhenUsed="1"/>
     <w:lsdException w:name="annotation subject" w:semiHidden="1" w:unhideWhenUsed="1"/>
     <w:lsdException w:name="No List" w:semiHidden="1" w:unhideWhenUsed="1"/>
     <w:lsdException w:name="Outline List 1" w:semiHidden="1" w:unhideWhenUsed="1"/>
@@ -6948,8 +6924,10 @@
     <w:lsdException w:name="Table Subtle 2" w:semiHidden="1" w:unhideWhenUsed="1"/>
     <w:lsdException w:name="Table Web 1" w:semiHidden="1" w:unhideWhenUsed="1"/>
     <w:lsdException w:name="Table Web 2" w:semiHidden="1" w:unhideWhenUsed="1"/>
+    <w:lsdException w:name="Table Web 3" w:semiHidden="1" w:unhideWhenUsed="1"/>
     <w:lsdException w:name="Balloon Text" w:semiHidden="1" w:unhideWhenUsed="1"/>
     <w:lsdException w:name="Table Grid" w:uiPriority="39"/>
+    <w:lsdException w:name="Table Theme" w:semiHidden="1" w:unhideWhenUsed="1"/>
     <w:lsdException w:name="Placeholder Text" w:semiHidden="1"/>
     <w:lsdException w:name="No Spacing" w:uiPriority="1" w:qFormat="1"/>
     <w:lsdException w:name="Light Shading" w:uiPriority="60"/>
@@ -7169,7 +7147,6 @@
     <w:lsdException w:name="Smart Hyperlink" w:semiHidden="1" w:unhideWhenUsed="1"/>
     <w:lsdException w:name="Hashtag" w:semiHidden="1" w:unhideWhenUsed="1"/>
     <w:lsdException w:name="Unresolved Mention" w:semiHidden="1" w:unhideWhenUsed="1"/>
-    <w:lsdException w:name="Smart Link" w:semiHidden="1" w:unhideWhenUsed="1"/>
   </w:latentStyles>
   <w:style w:type="paragraph" w:default="1" w:styleId="Normal">
     <w:name w:val="Normal"/>

</xml_diff>